<commit_message>
Update vending machine letter.docx
</commit_message>
<xml_diff>
--- a/REPORTS/vending machine letter.docx
+++ b/REPORTS/vending machine letter.docx
@@ -27,21 +27,12 @@
         </w:rPr>
         <w:br/>
       </w:r>
-      <w:proofErr w:type="spellStart"/>
-      <w:r>
-        <w:rPr>
-          <w:rFonts w:ascii="Open Sans" w:hAnsi="Open Sans" w:cs="Open Sans"/>
-          <w:color w:val="222222"/>
-        </w:rPr>
-        <w:t>Prajwala</w:t>
-      </w:r>
-      <w:proofErr w:type="spellEnd"/>
-      <w:r>
-        <w:rPr>
-          <w:rFonts w:ascii="Open Sans" w:hAnsi="Open Sans" w:cs="Open Sans"/>
-          <w:color w:val="222222"/>
-        </w:rPr>
-        <w:t xml:space="preserve"> T R</w:t>
+      <w:r>
+        <w:rPr>
+          <w:rFonts w:ascii="Open Sans" w:hAnsi="Open Sans" w:cs="Open Sans"/>
+          <w:color w:val="222222"/>
+        </w:rPr>
+        <w:t>Prajwala T R</w:t>
       </w:r>
       <w:r>
         <w:rPr>
@@ -83,20 +74,6 @@
           <w:color w:val="222222"/>
         </w:rPr>
       </w:pPr>
-      <w:r>
-        <w:rPr>
-          <w:rFonts w:ascii="Open Sans" w:hAnsi="Open Sans" w:cs="Open Sans"/>
-          <w:color w:val="222222"/>
-        </w:rPr>
-        <w:t>Electronic City</w:t>
-      </w:r>
-      <w:r>
-        <w:rPr>
-          <w:rFonts w:ascii="Open Sans" w:hAnsi="Open Sans" w:cs="Open Sans"/>
-          <w:color w:val="222222"/>
-        </w:rPr>
-        <w:t>,</w:t>
-      </w:r>
     </w:p>
     <w:p>
       <w:pPr>
@@ -110,117 +87,104 @@
           <w:color w:val="222222"/>
         </w:rPr>
       </w:pPr>
-    </w:p>
+      <w:r>
+        <w:rPr>
+          <w:rFonts w:ascii="Open Sans" w:hAnsi="Open Sans" w:cs="Open Sans"/>
+          <w:color w:val="222222"/>
+        </w:rPr>
+        <w:t>Date: 18/02/2022</w:t>
+      </w:r>
+    </w:p>
+    <w:p/>
     <w:p>
       <w:pPr>
-        <w:pStyle w:val="NormalWeb"/>
-        <w:shd w:val="clear" w:color="auto" w:fill="FFFFFF"/>
-        <w:spacing w:before="0" w:beforeAutospacing="0" w:after="0" w:afterAutospacing="0"/>
-        <w:jc w:val="both"/>
-        <w:textAlignment w:val="baseline"/>
-        <w:rPr>
-          <w:rFonts w:ascii="Open Sans" w:hAnsi="Open Sans" w:cs="Open Sans"/>
-          <w:color w:val="222222"/>
+        <w:rPr>
+          <w:rFonts w:ascii="Open Sans" w:hAnsi="Open Sans" w:cs="Open Sans"/>
+          <w:color w:val="222222"/>
+          <w:shd w:val="clear" w:color="auto" w:fill="FFFFFF"/>
         </w:rPr>
       </w:pPr>
       <w:r>
         <w:rPr>
           <w:rFonts w:ascii="Open Sans" w:hAnsi="Open Sans" w:cs="Open Sans"/>
           <w:color w:val="222222"/>
-        </w:rPr>
-        <w:t>Date: 18/02/2022</w:t>
+          <w:shd w:val="clear" w:color="auto" w:fill="FFFFFF"/>
+        </w:rPr>
+        <w:t>Subject: Approval for the MPCA project of “MERGING TWO TEAMS”.</w:t>
       </w:r>
     </w:p>
     <w:p/>
     <w:p>
-      <w:pPr>
-        <w:rPr>
-          <w:rFonts w:ascii="Open Sans" w:hAnsi="Open Sans" w:cs="Open Sans"/>
-          <w:color w:val="222222"/>
-          <w:shd w:val="clear" w:color="auto" w:fill="FFFFFF"/>
-        </w:rPr>
-      </w:pPr>
-      <w:r>
-        <w:rPr>
-          <w:rFonts w:ascii="Open Sans" w:hAnsi="Open Sans" w:cs="Open Sans"/>
-          <w:color w:val="222222"/>
-          <w:shd w:val="clear" w:color="auto" w:fill="FFFFFF"/>
-        </w:rPr>
-        <w:t>Subject: Approval for the MPCA project of “MERGING TWO TEAMS”.</w:t>
+      <w:r>
+        <w:t>Respected Sir/ Madam,</w:t>
+      </w:r>
+    </w:p>
+    <w:p>
+      <w:r>
+        <w:t>I am most respectfully writing this letter in order to state that I am looking forward to conduct a project that would result in better output from our Team With the combined Effort of 2 Teams,</w:t>
+      </w:r>
+      <w:r>
+        <w:t xml:space="preserve"> so</w:t>
+      </w:r>
+      <w:r>
+        <w:t xml:space="preserve"> we humbly request you to grant us for Merging of 2 Teams.</w:t>
+      </w:r>
+    </w:p>
+    <w:p>
+      <w:r>
+        <w:t xml:space="preserve">This project is based on Dedicated </w:t>
+      </w:r>
+      <w:r>
+        <w:t>Integrated</w:t>
+      </w:r>
+      <w:r>
+        <w:t xml:space="preserve"> </w:t>
+      </w:r>
+      <w:r>
+        <w:t xml:space="preserve">circuit </w:t>
+      </w:r>
+      <w:r>
+        <w:t>(Vending Machine</w:t>
+      </w:r>
+      <w:r>
+        <w:t xml:space="preserve">). </w:t>
+      </w:r>
+      <w:r>
+        <w:t xml:space="preserve">This project </w:t>
+      </w:r>
+      <w:r>
+        <w:t>needs</w:t>
+      </w:r>
+      <w:r>
+        <w:t xml:space="preserve"> more amount of time and effort to complete</w:t>
+      </w:r>
+      <w:r>
+        <w:t>, so it is difficult to complete with only 3 members.</w:t>
+      </w:r>
+      <w:r>
+        <w:t xml:space="preserve"> Therefore, we request you to kindly approve my request for this project</w:t>
+      </w:r>
+      <w:r>
+        <w:t>.</w:t>
       </w:r>
     </w:p>
     <w:p/>
     <w:p>
       <w:r>
-        <w:t>Respected Sir/ Madam,</w:t>
-      </w:r>
-    </w:p>
-    <w:p>
-      <w:r>
-        <w:t>I am most respectfully writing this letter in order to state that I am looking forward to conduct a project that would result in better output from our Team With the combined Effort of 2 Teams,</w:t>
-      </w:r>
-      <w:r>
-        <w:t xml:space="preserve"> so</w:t>
-      </w:r>
-      <w:r>
-        <w:t xml:space="preserve"> we humbly request you to grant us for Merging of 2 Teams.</w:t>
-      </w:r>
-    </w:p>
-    <w:p>
-      <w:r>
-        <w:t xml:space="preserve">This project is based on Dedicated </w:t>
-      </w:r>
-      <w:r>
-        <w:t>Integrated</w:t>
-      </w:r>
-      <w:r>
-        <w:t xml:space="preserve"> </w:t>
-      </w:r>
-      <w:r>
-        <w:t xml:space="preserve">circuit </w:t>
-      </w:r>
-      <w:r>
-        <w:t>(Vending Machine</w:t>
-      </w:r>
-      <w:r>
-        <w:t xml:space="preserve">). </w:t>
-      </w:r>
-      <w:r>
-        <w:t xml:space="preserve">This project </w:t>
-      </w:r>
-      <w:r>
-        <w:t>needs</w:t>
-      </w:r>
-      <w:r>
-        <w:t xml:space="preserve"> more amount of time and effort to complete</w:t>
-      </w:r>
-      <w:r>
-        <w:t>, so it is difficult to complete with only 3 members.</w:t>
-      </w:r>
-      <w:r>
-        <w:t xml:space="preserve"> Therefore, we request you to kindly approve my request for this project</w:t>
-      </w:r>
-      <w:r>
-        <w:t>.</w:t>
+        <w:t>For more information about the project abstraction, please refer the attachment bellow.</w:t>
+      </w:r>
+      <w:r>
+        <w:t xml:space="preserve">                                                                                                                                                                    </w:t>
+      </w:r>
+    </w:p>
+    <w:p>
+      <w:r>
+        <w:t xml:space="preserve"> I shall be highly obliged for your kind support.</w:t>
       </w:r>
     </w:p>
     <w:p/>
     <w:p>
       <w:r>
-        <w:t>For more information about the project abstraction, please refer the attachment bellow.</w:t>
-      </w:r>
-      <w:r>
-        <w:t xml:space="preserve">                                                                                                                                                                    </w:t>
-      </w:r>
-    </w:p>
-    <w:p>
-      <w:r>
-        <w:t xml:space="preserve"> I shall be highly obliged for your kind support.</w:t>
-      </w:r>
-    </w:p>
-    <w:p/>
-    <w:p>
-      <w:r>
         <w:t xml:space="preserve">        </w:t>
       </w:r>
     </w:p>
@@ -239,13 +203,8 @@
       </w:r>
     </w:p>
     <w:p>
-      <w:proofErr w:type="spellStart"/>
-      <w:r>
-        <w:t>Guram</w:t>
-      </w:r>
-      <w:proofErr w:type="spellEnd"/>
-      <w:r>
-        <w:t xml:space="preserve"> Balaji</w:t>
+      <w:r>
+        <w:t>Guram Balaji</w:t>
       </w:r>
       <w:r>
         <w:t>,</w:t>
@@ -714,7 +673,6 @@
     <w:name w:val="Normal (Web)"/>
     <w:basedOn w:val="Normal"/>
     <w:uiPriority w:val="99"/>
-    <w:semiHidden/>
     <w:unhideWhenUsed/>
     <w:rsid w:val="00881C24"/>
     <w:pPr>

</xml_diff>